<commit_message>
Add release goals and sprint plans
</commit_message>
<xml_diff>
--- a/ReleasePlan-TEMPLATE.docx
+++ b/ReleasePlan-TEMPLATE.docx
@@ -305,125 +305,11 @@
       </w:r>
     </w:p>
     <w:p>
-      <w:pPr>
-        <w:rPr>
-          <w:highlight w:val="yellow"/>
-        </w:rPr>
-      </w:pPr>
-      <w:r>
-        <w:rPr>
-          <w:highlight w:val="yellow"/>
-        </w:rPr>
-        <w:t xml:space="preserve">{Enter short paragraph </w:t>
-      </w:r>
-      <w:r>
-        <w:rPr>
-          <w:highlight w:val="yellow"/>
-        </w:rPr>
-        <w:t>defining the Release Goal</w:t>
-      </w:r>
-      <w:r>
-        <w:rPr>
-          <w:highlight w:val="yellow"/>
-        </w:rPr>
-        <w:t>}</w:t>
-      </w:r>
-      <w:r>
-        <w:rPr>
-          <w:highlight w:val="yellow"/>
-        </w:rPr>
-        <w:t xml:space="preserve"> </w:t>
+      <w:r>
+        <w:tab/>
+        <w:t>Our product will enable a brick-and-mortar store to sell their goods online without taking a commission on each product sold. Our application will enable the store owner to have meaningful statistics so that they can make educated business decisions. Our application will allow the user to have a shopping cart, track shipments, and have notifications to keep up to date with their orders.</w:t>
       </w:r>
     </w:p>
-    <w:p>
-      <w:pPr>
-        <w:ind w:firstLine="720"/>
-        <w:rPr>
-          <w:b/>
-          <w:bCs/>
-          <w:highlight w:val="yellow"/>
-        </w:rPr>
-      </w:pPr>
-      <w:r>
-        <w:rPr>
-          <w:b/>
-          <w:bCs/>
-          <w:highlight w:val="yellow"/>
-        </w:rPr>
-        <w:t xml:space="preserve">or </w:t>
-      </w:r>
-    </w:p>
-    <w:p>
-      <w:pPr>
-        <w:rPr>
-          <w:highlight w:val="yellow"/>
-        </w:rPr>
-      </w:pPr>
-      <w:r>
-        <w:rPr>
-          <w:highlight w:val="yellow"/>
-        </w:rPr>
-        <w:t>{S</w:t>
-      </w:r>
-      <w:r>
-        <w:rPr>
-          <w:highlight w:val="yellow"/>
-        </w:rPr>
-        <w:t xml:space="preserve">ince </w:t>
-      </w:r>
-      <w:r>
-        <w:rPr>
-          <w:highlight w:val="yellow"/>
-        </w:rPr>
-        <w:t>our</w:t>
-      </w:r>
-      <w:r>
-        <w:rPr>
-          <w:highlight w:val="yellow"/>
-        </w:rPr>
-        <w:t xml:space="preserve"> “Release”</w:t>
-      </w:r>
-      <w:r>
-        <w:rPr>
-          <w:highlight w:val="yellow"/>
-        </w:rPr>
-        <w:t xml:space="preserve"> == “Sprint”, you can </w:t>
-      </w:r>
-      <w:r>
-        <w:rPr>
-          <w:highlight w:val="yellow"/>
-        </w:rPr>
-        <w:t>list 3 Goals</w:t>
-      </w:r>
-      <w:r>
-        <w:rPr>
-          <w:highlight w:val="yellow"/>
-        </w:rPr>
-        <w:t xml:space="preserve"> …</w:t>
-      </w:r>
-      <w:r>
-        <w:rPr>
-          <w:highlight w:val="yellow"/>
-        </w:rPr>
-        <w:t xml:space="preserve"> 1 for each Release/Sprint</w:t>
-      </w:r>
-      <w:r>
-        <w:rPr>
-          <w:highlight w:val="yellow"/>
-        </w:rPr>
-        <w:t xml:space="preserve"> if you prefer</w:t>
-      </w:r>
-      <w:r>
-        <w:rPr>
-          <w:highlight w:val="yellow"/>
-        </w:rPr>
-        <w:t>}</w:t>
-      </w:r>
-      <w:r>
-        <w:t xml:space="preserve"> </w:t>
-      </w:r>
-    </w:p>
-    <w:p/>
     <w:p>
       <w:pPr>
         <w:pStyle w:val="Heading2"/>
@@ -693,7 +579,6 @@
         <w:rPr>
           <w:color w:val="0070C0"/>
         </w:rPr>
-        <w:lastRenderedPageBreak/>
         <w:t>&lt;&lt;</w:t>
       </w:r>
       <w:r>
@@ -736,6 +621,7 @@
           <w:sz w:val="28"/>
           <w:szCs w:val="28"/>
         </w:rPr>
+        <w:lastRenderedPageBreak/>
         <w:t>Sprints</w:t>
       </w:r>
     </w:p>
@@ -1041,22 +927,7 @@
               </w:tabs>
             </w:pPr>
             <w:r>
-              <w:rPr>
-                <w:highlight w:val="yellow"/>
-              </w:rPr>
-              <w:t>{</w:t>
-            </w:r>
-            <w:r>
-              <w:rPr>
-                <w:highlight w:val="yellow"/>
-              </w:rPr>
-              <w:t>Feature</w:t>
-            </w:r>
-            <w:r>
-              <w:rPr>
-                <w:highlight w:val="yellow"/>
-              </w:rPr>
-              <w:t xml:space="preserve"> description}</w:t>
+              <w:t>Add and delete items from the database to be sold</w:t>
             </w:r>
           </w:p>
         </w:tc>
@@ -1071,10 +942,7 @@
               </w:tabs>
             </w:pPr>
             <w:r>
-              <w:rPr>
-                <w:highlight w:val="yellow"/>
-              </w:rPr>
-              <w:t>MM/DD/YY</w:t>
+              <w:t>01/29/23</w:t>
             </w:r>
           </w:p>
         </w:tc>
@@ -1089,10 +957,7 @@
               </w:tabs>
             </w:pPr>
             <w:r>
-              <w:rPr>
-                <w:highlight w:val="yellow"/>
-              </w:rPr>
-              <w:t>MM/DD/YY</w:t>
+              <w:t>02/19/23</w:t>
             </w:r>
           </w:p>
         </w:tc>
@@ -1105,10 +970,7 @@
               <w:jc w:val="center"/>
             </w:pPr>
             <w:r>
-              <w:rPr>
-                <w:highlight w:val="yellow"/>
-              </w:rPr>
-              <w:t>#</w:t>
+              <w:t>28</w:t>
             </w:r>
           </w:p>
         </w:tc>
@@ -1117,38 +979,9 @@
             <w:tcW w:w="991" w:type="pct"/>
           </w:tcPr>
           <w:p>
-            <w:proofErr w:type="spellStart"/>
-            <w:r>
-              <w:rPr>
-                <w:highlight w:val="yellow"/>
-              </w:rPr>
+            <w:r>
               <w:t>High</w:t>
             </w:r>
-            <w:r>
-              <w:rPr>
-                <w:highlight w:val="yellow"/>
-              </w:rPr>
-              <w:t>|</w:t>
-            </w:r>
-            <w:r>
-              <w:rPr>
-                <w:highlight w:val="yellow"/>
-              </w:rPr>
-              <w:t>Med</w:t>
-            </w:r>
-            <w:r>
-              <w:rPr>
-                <w:highlight w:val="yellow"/>
-              </w:rPr>
-              <w:t>|</w:t>
-            </w:r>
-            <w:r>
-              <w:rPr>
-                <w:highlight w:val="yellow"/>
-              </w:rPr>
-              <w:t>Low</w:t>
-            </w:r>
-            <w:proofErr w:type="spellEnd"/>
           </w:p>
         </w:tc>
       </w:tr>
@@ -1167,22 +1000,7 @@
               </w:tabs>
             </w:pPr>
             <w:r>
-              <w:rPr>
-                <w:highlight w:val="yellow"/>
-              </w:rPr>
-              <w:t>{</w:t>
-            </w:r>
-            <w:r>
-              <w:rPr>
-                <w:highlight w:val="yellow"/>
-              </w:rPr>
-              <w:t>Feature</w:t>
-            </w:r>
-            <w:r>
-              <w:rPr>
-                <w:highlight w:val="yellow"/>
-              </w:rPr>
-              <w:t xml:space="preserve"> description}</w:t>
+              <w:t>User Authentication &amp; Authorization</w:t>
             </w:r>
           </w:p>
         </w:tc>
@@ -1197,10 +1015,7 @@
               </w:tabs>
             </w:pPr>
             <w:r>
-              <w:rPr>
-                <w:highlight w:val="yellow"/>
-              </w:rPr>
-              <w:t>MM/DD/YY</w:t>
+              <w:t>01/29/23</w:t>
             </w:r>
           </w:p>
         </w:tc>
@@ -1215,10 +1030,7 @@
               </w:tabs>
             </w:pPr>
             <w:r>
-              <w:rPr>
-                <w:highlight w:val="yellow"/>
-              </w:rPr>
-              <w:t>MM/DD/YY</w:t>
+              <w:t>02/19/23</w:t>
             </w:r>
           </w:p>
         </w:tc>
@@ -1231,10 +1043,7 @@
               <w:jc w:val="center"/>
             </w:pPr>
             <w:r>
-              <w:rPr>
-                <w:highlight w:val="yellow"/>
-              </w:rPr>
-              <w:t>#</w:t>
+              <w:t>28</w:t>
             </w:r>
           </w:p>
         </w:tc>
@@ -1243,38 +1052,9 @@
             <w:tcW w:w="991" w:type="pct"/>
           </w:tcPr>
           <w:p>
-            <w:proofErr w:type="spellStart"/>
-            <w:r>
-              <w:rPr>
-                <w:highlight w:val="yellow"/>
-              </w:rPr>
+            <w:r>
               <w:t>High</w:t>
             </w:r>
-            <w:r>
-              <w:rPr>
-                <w:highlight w:val="yellow"/>
-              </w:rPr>
-              <w:t>|</w:t>
-            </w:r>
-            <w:r>
-              <w:rPr>
-                <w:highlight w:val="yellow"/>
-              </w:rPr>
-              <w:t>Med</w:t>
-            </w:r>
-            <w:r>
-              <w:rPr>
-                <w:highlight w:val="yellow"/>
-              </w:rPr>
-              <w:t>|</w:t>
-            </w:r>
-            <w:r>
-              <w:rPr>
-                <w:highlight w:val="yellow"/>
-              </w:rPr>
-              <w:t>Low</w:t>
-            </w:r>
-            <w:proofErr w:type="spellEnd"/>
           </w:p>
         </w:tc>
       </w:tr>
@@ -1483,22 +1263,7 @@
               </w:tabs>
             </w:pPr>
             <w:r>
-              <w:rPr>
-                <w:highlight w:val="yellow"/>
-              </w:rPr>
-              <w:t>{</w:t>
-            </w:r>
-            <w:r>
-              <w:rPr>
-                <w:highlight w:val="yellow"/>
-              </w:rPr>
-              <w:t>Feature</w:t>
-            </w:r>
-            <w:r>
-              <w:rPr>
-                <w:highlight w:val="yellow"/>
-              </w:rPr>
-              <w:t xml:space="preserve"> description}</w:t>
+              <w:t>Track Shipping Status</w:t>
             </w:r>
           </w:p>
         </w:tc>
@@ -1513,10 +1278,7 @@
               </w:tabs>
             </w:pPr>
             <w:r>
-              <w:rPr>
-                <w:highlight w:val="yellow"/>
-              </w:rPr>
-              <w:t>MM/DD/YY</w:t>
+              <w:t>02/19/23</w:t>
             </w:r>
           </w:p>
         </w:tc>
@@ -1531,10 +1293,7 @@
               </w:tabs>
             </w:pPr>
             <w:r>
-              <w:rPr>
-                <w:highlight w:val="yellow"/>
-              </w:rPr>
-              <w:t>MM/DD/YY</w:t>
+              <w:t>03/11/23</w:t>
             </w:r>
           </w:p>
         </w:tc>
@@ -1547,10 +1306,7 @@
               <w:jc w:val="center"/>
             </w:pPr>
             <w:r>
-              <w:rPr>
-                <w:highlight w:val="yellow"/>
-              </w:rPr>
-              <w:t>#</w:t>
+              <w:t>28</w:t>
             </w:r>
           </w:p>
         </w:tc>
@@ -1559,38 +1315,9 @@
             <w:tcW w:w="991" w:type="pct"/>
           </w:tcPr>
           <w:p>
-            <w:proofErr w:type="spellStart"/>
-            <w:r>
-              <w:rPr>
-                <w:highlight w:val="yellow"/>
-              </w:rPr>
-              <w:t>High</w:t>
-            </w:r>
-            <w:r>
-              <w:rPr>
-                <w:highlight w:val="yellow"/>
-              </w:rPr>
-              <w:t>|</w:t>
-            </w:r>
-            <w:r>
-              <w:rPr>
-                <w:highlight w:val="yellow"/>
-              </w:rPr>
+            <w:r>
               <w:t>Med</w:t>
             </w:r>
-            <w:r>
-              <w:rPr>
-                <w:highlight w:val="yellow"/>
-              </w:rPr>
-              <w:t>|</w:t>
-            </w:r>
-            <w:r>
-              <w:rPr>
-                <w:highlight w:val="yellow"/>
-              </w:rPr>
-              <w:t>Low</w:t>
-            </w:r>
-            <w:proofErr w:type="spellEnd"/>
           </w:p>
         </w:tc>
       </w:tr>
@@ -1609,22 +1336,7 @@
               </w:tabs>
             </w:pPr>
             <w:r>
-              <w:rPr>
-                <w:highlight w:val="yellow"/>
-              </w:rPr>
-              <w:t>{</w:t>
-            </w:r>
-            <w:r>
-              <w:rPr>
-                <w:highlight w:val="yellow"/>
-              </w:rPr>
-              <w:t>Feature</w:t>
-            </w:r>
-            <w:r>
-              <w:rPr>
-                <w:highlight w:val="yellow"/>
-              </w:rPr>
-              <w:t xml:space="preserve"> description}</w:t>
+              <w:t xml:space="preserve">Sales Analytics </w:t>
             </w:r>
           </w:p>
         </w:tc>
@@ -1639,10 +1351,7 @@
               </w:tabs>
             </w:pPr>
             <w:r>
-              <w:rPr>
-                <w:highlight w:val="yellow"/>
-              </w:rPr>
-              <w:t>MM/DD/YY</w:t>
+              <w:t>02/19/23</w:t>
             </w:r>
           </w:p>
         </w:tc>
@@ -1657,10 +1366,7 @@
               </w:tabs>
             </w:pPr>
             <w:r>
-              <w:rPr>
-                <w:highlight w:val="yellow"/>
-              </w:rPr>
-              <w:t>MM/DD/YY</w:t>
+              <w:t>03/11/23</w:t>
             </w:r>
           </w:p>
         </w:tc>
@@ -1673,10 +1379,7 @@
               <w:jc w:val="center"/>
             </w:pPr>
             <w:r>
-              <w:rPr>
-                <w:highlight w:val="yellow"/>
-              </w:rPr>
-              <w:t>#</w:t>
+              <w:t>28</w:t>
             </w:r>
           </w:p>
         </w:tc>
@@ -1685,38 +1388,9 @@
             <w:tcW w:w="991" w:type="pct"/>
           </w:tcPr>
           <w:p>
-            <w:proofErr w:type="spellStart"/>
-            <w:r>
-              <w:rPr>
-                <w:highlight w:val="yellow"/>
-              </w:rPr>
-              <w:t>High</w:t>
-            </w:r>
-            <w:r>
-              <w:rPr>
-                <w:highlight w:val="yellow"/>
-              </w:rPr>
-              <w:t>|</w:t>
-            </w:r>
-            <w:r>
-              <w:rPr>
-                <w:highlight w:val="yellow"/>
-              </w:rPr>
+            <w:r>
               <w:t>Med</w:t>
             </w:r>
-            <w:r>
-              <w:rPr>
-                <w:highlight w:val="yellow"/>
-              </w:rPr>
-              <w:t>|</w:t>
-            </w:r>
-            <w:r>
-              <w:rPr>
-                <w:highlight w:val="yellow"/>
-              </w:rPr>
-              <w:t>Low</w:t>
-            </w:r>
-            <w:proofErr w:type="spellEnd"/>
           </w:p>
         </w:tc>
       </w:tr>
@@ -1925,22 +1599,7 @@
               </w:tabs>
             </w:pPr>
             <w:r>
-              <w:rPr>
-                <w:highlight w:val="yellow"/>
-              </w:rPr>
-              <w:t>{</w:t>
-            </w:r>
-            <w:r>
-              <w:rPr>
-                <w:highlight w:val="yellow"/>
-              </w:rPr>
-              <w:t>Feature</w:t>
-            </w:r>
-            <w:r>
-              <w:rPr>
-                <w:highlight w:val="yellow"/>
-              </w:rPr>
-              <w:t xml:space="preserve"> description}</w:t>
+              <w:t>Account Password Reset</w:t>
             </w:r>
           </w:p>
         </w:tc>
@@ -1955,10 +1614,7 @@
               </w:tabs>
             </w:pPr>
             <w:r>
-              <w:rPr>
-                <w:highlight w:val="yellow"/>
-              </w:rPr>
-              <w:t>MM/DD/YY</w:t>
+              <w:t>03/19/23</w:t>
             </w:r>
           </w:p>
         </w:tc>
@@ -1973,10 +1629,7 @@
               </w:tabs>
             </w:pPr>
             <w:r>
-              <w:rPr>
-                <w:highlight w:val="yellow"/>
-              </w:rPr>
-              <w:t>MM/DD/YY</w:t>
+              <w:t>04/08/23</w:t>
             </w:r>
           </w:p>
         </w:tc>
@@ -1989,10 +1642,7 @@
               <w:jc w:val="center"/>
             </w:pPr>
             <w:r>
-              <w:rPr>
-                <w:highlight w:val="yellow"/>
-              </w:rPr>
-              <w:t>#</w:t>
+              <w:t>28</w:t>
             </w:r>
           </w:p>
         </w:tc>
@@ -2001,38 +1651,9 @@
             <w:tcW w:w="991" w:type="pct"/>
           </w:tcPr>
           <w:p>
-            <w:proofErr w:type="spellStart"/>
-            <w:r>
-              <w:rPr>
-                <w:highlight w:val="yellow"/>
-              </w:rPr>
+            <w:r>
               <w:t>High</w:t>
             </w:r>
-            <w:r>
-              <w:rPr>
-                <w:highlight w:val="yellow"/>
-              </w:rPr>
-              <w:t>|</w:t>
-            </w:r>
-            <w:r>
-              <w:rPr>
-                <w:highlight w:val="yellow"/>
-              </w:rPr>
-              <w:t>Med</w:t>
-            </w:r>
-            <w:r>
-              <w:rPr>
-                <w:highlight w:val="yellow"/>
-              </w:rPr>
-              <w:t>|</w:t>
-            </w:r>
-            <w:r>
-              <w:rPr>
-                <w:highlight w:val="yellow"/>
-              </w:rPr>
-              <w:t>Low</w:t>
-            </w:r>
-            <w:proofErr w:type="spellEnd"/>
           </w:p>
         </w:tc>
       </w:tr>
@@ -2051,22 +1672,7 @@
               </w:tabs>
             </w:pPr>
             <w:r>
-              <w:rPr>
-                <w:highlight w:val="yellow"/>
-              </w:rPr>
-              <w:t>{</w:t>
-            </w:r>
-            <w:r>
-              <w:rPr>
-                <w:highlight w:val="yellow"/>
-              </w:rPr>
-              <w:t>Feature</w:t>
-            </w:r>
-            <w:r>
-              <w:rPr>
-                <w:highlight w:val="yellow"/>
-              </w:rPr>
-              <w:t xml:space="preserve"> description}</w:t>
+              <w:t>Notifications</w:t>
             </w:r>
           </w:p>
         </w:tc>
@@ -2081,10 +1687,7 @@
               </w:tabs>
             </w:pPr>
             <w:r>
-              <w:rPr>
-                <w:highlight w:val="yellow"/>
-              </w:rPr>
-              <w:t>MM/DD/YY</w:t>
+              <w:t>03/19/23</w:t>
             </w:r>
           </w:p>
         </w:tc>
@@ -2099,10 +1702,7 @@
               </w:tabs>
             </w:pPr>
             <w:r>
-              <w:rPr>
-                <w:highlight w:val="yellow"/>
-              </w:rPr>
-              <w:t>MM/DD/YY</w:t>
+              <w:t>04/08/23</w:t>
             </w:r>
           </w:p>
         </w:tc>
@@ -2115,10 +1715,7 @@
               <w:jc w:val="center"/>
             </w:pPr>
             <w:r>
-              <w:rPr>
-                <w:highlight w:val="yellow"/>
-              </w:rPr>
-              <w:t>#</w:t>
+              <w:t>28</w:t>
             </w:r>
           </w:p>
         </w:tc>
@@ -2127,38 +1724,9 @@
             <w:tcW w:w="991" w:type="pct"/>
           </w:tcPr>
           <w:p>
-            <w:proofErr w:type="spellStart"/>
-            <w:r>
-              <w:rPr>
-                <w:highlight w:val="yellow"/>
-              </w:rPr>
-              <w:t>High</w:t>
-            </w:r>
-            <w:r>
-              <w:rPr>
-                <w:highlight w:val="yellow"/>
-              </w:rPr>
-              <w:t>|</w:t>
-            </w:r>
-            <w:r>
-              <w:rPr>
-                <w:highlight w:val="yellow"/>
-              </w:rPr>
-              <w:t>Med</w:t>
-            </w:r>
-            <w:r>
-              <w:rPr>
-                <w:highlight w:val="yellow"/>
-              </w:rPr>
-              <w:t>|</w:t>
-            </w:r>
-            <w:r>
-              <w:rPr>
-                <w:highlight w:val="yellow"/>
-              </w:rPr>
+            <w:r>
               <w:t>Low</w:t>
             </w:r>
-            <w:proofErr w:type="spellEnd"/>
           </w:p>
         </w:tc>
       </w:tr>
@@ -2849,16 +2417,16 @@
         </mc:Choice>
         <mc:Fallback>
           <w:pict>
-            <v:group w14:anchorId="4EF6C89F" id="Group 158" o:spid="_x0000_s1026" alt="&quot;&quot;" style="position:absolute;margin-left:0;margin-top:0;width:133.9pt;height:80.65pt;z-index:251659264;mso-top-percent:23;mso-position-horizontal:left;mso-position-horizontal-relative:page;mso-position-vertical-relative:page;mso-top-percent:23;mso-width-relative:margin;mso-height-relative:margin" coordsize="17007,10241" o:gfxdata="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">
-              <v:group id="Group 159" o:spid="_x0000_s1027" style="position:absolute;width:17007;height:10241" coordsize="17007,10241" o:gfxdata="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">
-                <v:rect id="Rectangle 160" o:spid="_x0000_s1028" style="position:absolute;width:17007;height:10241;visibility:visible;mso-wrap-style:square;v-text-anchor:middle" o:gfxdata="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" fillcolor="white [3212]" stroked="f" strokeweight="1pt">
+            <v:group w14:anchorId="4EF6C89F" id="Group 158" o:spid="_x0000_s1026" alt="&quot;&quot;" style="position:absolute;margin-left:0;margin-top:0;width:133.9pt;height:80.65pt;z-index:251659264;mso-top-percent:23;mso-position-horizontal:left;mso-position-horizontal-relative:page;mso-position-vertical-relative:page;mso-top-percent:23;mso-width-relative:margin;mso-height-relative:margin" coordsize="17007,10241" o:gfxdata="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">
+              <v:group id="Group 159" o:spid="_x0000_s1027" style="position:absolute;width:17007;height:10241" coordsize="17007,10241" o:gfxdata="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">
+                <v:rect id="Rectangle 160" o:spid="_x0000_s1028" style="position:absolute;width:17007;height:10241;visibility:visible;mso-wrap-style:square;v-text-anchor:middle" o:gfxdata="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" fillcolor="white [3212]" stroked="f" strokeweight="1pt">
                   <v:fill opacity="0"/>
                 </v:rect>
-                <v:shape id="Rectangle 1" o:spid="_x0000_s1029" style="position:absolute;left:2286;width:14630;height:10149;visibility:visible;mso-wrap-style:square;v-text-anchor:middle" coordsize="1462822,1014481" o:gfxdata="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" path="m,l1462822,,910372,376306,,1014481,,xe" fillcolor="#4472c4 [3204]" stroked="f" strokeweight="1pt">
+                <v:shape id="Rectangle 1" o:spid="_x0000_s1029" style="position:absolute;left:2286;width:14630;height:10149;visibility:visible;mso-wrap-style:square;v-text-anchor:middle" coordsize="1462822,1014481" o:gfxdata="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" path="m,l1462822,,910372,376306,,1014481,,xe" fillcolor="#4472c4 [3204]" stroked="f" strokeweight="1pt">
                   <v:stroke joinstyle="miter"/>
                   <v:path arrowok="t" o:connecttype="custom" o:connectlocs="0,0;1463040,0;910508,376493;0,1014984;0,0" o:connectangles="0,0,0,0,0"/>
                 </v:shape>
-                <v:rect id="Rectangle 162" o:spid="_x0000_s1030" style="position:absolute;left:2286;width:14721;height:10241;visibility:visible;mso-wrap-style:square;v-text-anchor:middle" o:gfxdata="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" stroked="f" strokeweight="1pt">
+                <v:rect id="Rectangle 162" o:spid="_x0000_s1030" style="position:absolute;left:2286;width:14721;height:10241;visibility:visible;mso-wrap-style:square;v-text-anchor:middle" o:gfxdata="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" stroked="f" strokeweight="1pt">
                   <v:fill r:id="rId2" o:title="" recolor="t" rotate="t" type="frame"/>
                 </v:rect>
               </v:group>
@@ -2866,7 +2434,7 @@
                 <v:stroke joinstyle="miter"/>
                 <v:path gradientshapeok="t" o:connecttype="rect"/>
               </v:shapetype>
-              <v:shape id="Text Box 163" o:spid="_x0000_s1031" type="#_x0000_t202" style="position:absolute;left:2370;top:189;width:4428;height:3753;flip:x;visibility:visible;mso-wrap-style:square;v-text-anchor:middle" o:gfxdata="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" filled="f" stroked="f" strokeweight=".5pt">
+              <v:shape id="Text Box 163" o:spid="_x0000_s1031" type="#_x0000_t202" style="position:absolute;left:2370;top:189;width:4428;height:3753;flip:x;visibility:visible;mso-wrap-style:square;v-text-anchor:middle" o:gfxdata="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" filled="f" stroked="f" strokeweight=".5pt">
                 <v:textbox inset=",7.2pt,,7.2pt">
                   <w:txbxContent>
                     <w:p>
@@ -4145,6 +3713,7 @@
   <w:style w:type="character" w:default="1" w:styleId="DefaultParagraphFont">
     <w:name w:val="Default Paragraph Font"/>
     <w:uiPriority w:val="1"/>
+    <w:semiHidden/>
     <w:unhideWhenUsed/>
   </w:style>
   <w:style w:type="table" w:default="1" w:styleId="TableNormal">

</xml_diff>